<commit_message>
uploaded latest website version
</commit_message>
<xml_diff>
--- a/website/docs/DesignConstraints/GolfGlove_DesignConstraints_Draft.docx
+++ b/website/docs/DesignConstraints/GolfGlove_DesignConstraints_Draft.docx
@@ -54,17 +54,6 @@
         </w:rPr>
         <w:t xml:space="preserve">The golf glove will use an unobtrusive design consisting of stretch and orientation sensors to accurately measure the movement of the hand and display this information to the golfer. The glove will consist of two systems: the garment with integrated peripherals, and a wrist-mounted controller. The controller will gather the information gained from the integrated sensors, and broadcast it to a desktop application that will receive and process this information. This data will then be displayed to the user and allow the user to gain valuable insight into his/her swing. In order to make this product functional, as well as acceptable to the consumer, there are technical and practical design constraints.</w:t>
       </w:r>
-    </w:p>
-    <w:p>
-      <w:pPr>
-        <w:spacing w:line="240" w:lineRule="auto"/>
-        <w:contextualSpacing w:val="0"/>
-        <w:rPr>
-          <w:rFonts w:ascii="Times New Roman" w:cs="Times New Roman" w:eastAsia="Times New Roman" w:hAnsi="Times New Roman"/>
-          <w:sz w:val="24"/>
-          <w:szCs w:val="24"/>
-        </w:rPr>
-      </w:pPr>
       <w:r>
         <w:rPr>
           <w:rtl w:val="0"/>
@@ -715,6 +704,83 @@
       <w:pPr>
         <w:spacing w:line="240" w:lineRule="auto"/>
         <w:contextualSpacing w:val="0"/>
+        <w:rPr/>
+      </w:pPr>
+      <w:r>
+        <w:rPr>
+          <w:rtl w:val="0"/>
+        </w:rPr>
+      </w:r>
+    </w:p>
+    <w:p>
+      <w:pPr>
+        <w:spacing w:line="240" w:lineRule="auto"/>
+        <w:contextualSpacing w:val="0"/>
+        <w:rPr/>
+      </w:pPr>
+      <w:r>
+        <w:rPr>
+          <w:rtl w:val="0"/>
+        </w:rPr>
+        <w:t xml:space="preserve">The golf glove must measure forearm, wrist, and hand orientation to within a 5° margin of error and the hand position within a </w:t>
+      </w:r>
+      <w:commentRangeStart w:id="0"/>
+      <w:r>
+        <w:rPr>
+          <w:rtl w:val="0"/>
+        </w:rPr>
+        <w:t xml:space="preserve">5cm </w:t>
+      </w:r>
+      <w:commentRangeEnd w:id="0"/>
+      <w:r>
+        <w:commentReference w:id="0"/>
+      </w:r>
+      <w:r>
+        <w:rPr>
+          <w:rtl w:val="0"/>
+        </w:rPr>
+        <w:t xml:space="preserve">margin of error. The position measurement will be used to calculate </w:t>
+      </w:r>
+      <w:commentRangeStart w:id="1"/>
+      <w:r>
+        <w:rPr>
+          <w:rtl w:val="0"/>
+        </w:rPr>
+        <w:t xml:space="preserve">velocity and acceleration</w:t>
+      </w:r>
+      <w:commentRangeEnd w:id="1"/>
+      <w:r>
+        <w:commentReference w:id="1"/>
+      </w:r>
+      <w:r>
+        <w:rPr>
+          <w:rtl w:val="0"/>
+        </w:rPr>
+        <w:t xml:space="preserve"> of the hands. These margins of error will allow the glove to fulfill its purpose of tracking the </w:t>
+      </w:r>
+      <w:r>
+        <w:rPr>
+          <w:rtl w:val="0"/>
+        </w:rPr>
+        <w:t xml:space="preserve">wrist’s biomechanics to such a degree that meaningful feedback can be given to the user. </w:t>
+      </w:r>
+    </w:p>
+    <w:p>
+      <w:pPr>
+        <w:spacing w:line="240" w:lineRule="auto"/>
+        <w:contextualSpacing w:val="0"/>
+        <w:rPr/>
+      </w:pPr>
+      <w:r>
+        <w:rPr>
+          <w:rtl w:val="0"/>
+        </w:rPr>
+      </w:r>
+    </w:p>
+    <w:p>
+      <w:pPr>
+        <w:spacing w:line="240" w:lineRule="auto"/>
+        <w:contextualSpacing w:val="0"/>
         <w:rPr>
           <w:rFonts w:ascii="Times New Roman" w:cs="Times New Roman" w:eastAsia="Times New Roman" w:hAnsi="Times New Roman"/>
           <w:sz w:val="24"/>
@@ -725,56 +791,11 @@
         <w:rPr>
           <w:rtl w:val="0"/>
         </w:rPr>
-        <w:t xml:space="preserve">The golf glove must measure forearm, wrist, and hand orientation to within a 5° margin of error and the hand position within a </w:t>
-      </w:r>
-      <w:commentRangeStart w:id="0"/>
-      <w:r>
-        <w:rPr>
-          <w:rtl w:val="0"/>
-        </w:rPr>
-        <w:t xml:space="preserve">5cm </w:t>
-      </w:r>
-      <w:commentRangeEnd w:id="0"/>
-      <w:r>
-        <w:commentReference w:id="0"/>
-      </w:r>
-      <w:r>
-        <w:rPr>
-          <w:rtl w:val="0"/>
-        </w:rPr>
-        <w:t xml:space="preserve">margin of error. The position measurement will be used to calculate </w:t>
-      </w:r>
-      <w:commentRangeStart w:id="1"/>
-      <w:r>
-        <w:rPr>
-          <w:rtl w:val="0"/>
-        </w:rPr>
-        <w:t xml:space="preserve">velocity and acceleration</w:t>
-      </w:r>
-      <w:commentRangeEnd w:id="1"/>
-      <w:r>
-        <w:commentReference w:id="1"/>
-      </w:r>
-      <w:r>
-        <w:rPr>
-          <w:rtl w:val="0"/>
-        </w:rPr>
-        <w:t xml:space="preserve"> of the hands. These margins of error will allow the glove to fulfill its purpose of tracking the </w:t>
-      </w:r>
-      <w:r>
-        <w:rPr>
-          <w:rtl w:val="0"/>
-        </w:rPr>
-        <w:t xml:space="preserve">wrist’s biomechanics to such a degree that meaningful feedback can be given to the user. </w:t>
-      </w:r>
-      <w:r>
-        <w:rPr>
-          <w:rtl w:val="0"/>
-        </w:rPr>
-      </w:r>
-    </w:p>
-    <w:p>
-      <w:pPr>
+      </w:r>
+    </w:p>
+    <w:p>
+      <w:pPr>
+        <w:pStyle w:val="Heading3"/>
         <w:spacing w:line="240" w:lineRule="auto"/>
         <w:contextualSpacing w:val="0"/>
         <w:rPr>
@@ -783,15 +804,34 @@
           <w:szCs w:val="24"/>
         </w:rPr>
       </w:pPr>
-      <w:r>
-        <w:rPr>
-          <w:rtl w:val="0"/>
-        </w:rPr>
-      </w:r>
-    </w:p>
-    <w:p>
-      <w:pPr>
-        <w:pStyle w:val="Heading3"/>
+      <w:bookmarkStart w:colFirst="0" w:colLast="0" w:name="_3zjmwptpn8n6" w:id="5"/>
+      <w:bookmarkEnd w:id="5"/>
+      <w:r>
+        <w:rPr>
+          <w:rtl w:val="0"/>
+        </w:rPr>
+        <w:t xml:space="preserve">2.1.2 Wireless Communication</w:t>
+      </w:r>
+      <w:r>
+        <w:rPr>
+          <w:rtl w:val="0"/>
+        </w:rPr>
+      </w:r>
+    </w:p>
+    <w:p>
+      <w:pPr>
+        <w:spacing w:line="240" w:lineRule="auto"/>
+        <w:contextualSpacing w:val="0"/>
+        <w:rPr/>
+      </w:pPr>
+      <w:r>
+        <w:rPr>
+          <w:rtl w:val="0"/>
+        </w:rPr>
+      </w:r>
+    </w:p>
+    <w:p>
+      <w:pPr>
         <w:spacing w:line="240" w:lineRule="auto"/>
         <w:contextualSpacing w:val="0"/>
         <w:rPr>
@@ -800,38 +840,58 @@
           <w:szCs w:val="24"/>
         </w:rPr>
       </w:pPr>
-      <w:bookmarkStart w:colFirst="0" w:colLast="0" w:name="_3zjmwptpn8n6" w:id="5"/>
-      <w:bookmarkEnd w:id="5"/>
-      <w:r>
-        <w:rPr>
-          <w:rtl w:val="0"/>
-        </w:rPr>
-        <w:t xml:space="preserve">2.1.2 Wireless Communication</w:t>
-      </w:r>
-      <w:r>
-        <w:rPr>
-          <w:rtl w:val="0"/>
-        </w:rPr>
-      </w:r>
-    </w:p>
-    <w:p>
-      <w:pPr>
-        <w:spacing w:line="240" w:lineRule="auto"/>
-        <w:contextualSpacing w:val="0"/>
+      <w:r>
         <w:rPr>
           <w:rFonts w:ascii="Times New Roman" w:cs="Times New Roman" w:eastAsia="Times New Roman" w:hAnsi="Times New Roman"/>
           <w:sz w:val="24"/>
           <w:szCs w:val="24"/>
-        </w:rPr>
-      </w:pPr>
-      <w:r>
+          <w:rtl w:val="0"/>
+        </w:rPr>
+        <w:t xml:space="preserve">The golf glove must be able to reliably maintain a connection with the data display over a maximum distance of 20 feet. This enables the user to use the product without keeping the mobile device on their person. Users must be able to store mobile devices nearby, as in a golf cart or bag, while still connected so that recorded golf swings can be easily viewed after performing one or more hits. In the event of a lost wireless connection, the golf glove must be able to store several golf swings on-board until the connection is reestablished.</w:t>
+      </w:r>
+    </w:p>
+    <w:p>
+      <w:pPr>
+        <w:spacing w:line="240" w:lineRule="auto"/>
+        <w:contextualSpacing w:val="0"/>
         <w:rPr>
           <w:rFonts w:ascii="Times New Roman" w:cs="Times New Roman" w:eastAsia="Times New Roman" w:hAnsi="Times New Roman"/>
           <w:sz w:val="24"/>
           <w:szCs w:val="24"/>
-          <w:rtl w:val="0"/>
-        </w:rPr>
-        <w:t xml:space="preserve">The golf glove must be able to reliably maintain a connection with the data display over a maximum distance of 20 feet. This enables the user to use the product without keeping the mobile device on their person. Users must be able to store mobile devices nearby, as in a golf cart or bag, while still connected so that recorded golf swings can be easily viewed after performing one or more hits. In the event of a lost wireless connection, the golf glove must be able to store several golf swings on-board until the connection is reestablished.</w:t>
+        </w:rPr>
+      </w:pPr>
+      <w:r>
+        <w:rPr>
+          <w:rtl w:val="0"/>
+        </w:rPr>
+      </w:r>
+    </w:p>
+    <w:p>
+      <w:pPr>
+        <w:pStyle w:val="Heading3"/>
+        <w:spacing w:line="240" w:lineRule="auto"/>
+        <w:contextualSpacing w:val="0"/>
+        <w:rPr/>
+      </w:pPr>
+      <w:bookmarkStart w:colFirst="0" w:colLast="0" w:name="_nue9xohqmlr1" w:id="6"/>
+      <w:bookmarkEnd w:id="6"/>
+      <w:r>
+        <w:rPr>
+          <w:rtl w:val="0"/>
+        </w:rPr>
+        <w:t xml:space="preserve">2.1.3 Data Display</w:t>
+      </w:r>
+    </w:p>
+    <w:p>
+      <w:pPr>
+        <w:spacing w:line="240" w:lineRule="auto"/>
+        <w:contextualSpacing w:val="0"/>
+        <w:rPr/>
+      </w:pPr>
+      <w:r>
+        <w:rPr>
+          <w:rtl w:val="0"/>
+        </w:rPr>
       </w:r>
     </w:p>
     <w:p>
@@ -848,22 +908,24 @@
         <w:rPr>
           <w:rtl w:val="0"/>
         </w:rPr>
-      </w:r>
-    </w:p>
-    <w:p>
-      <w:pPr>
-        <w:pStyle w:val="Heading3"/>
-        <w:spacing w:line="240" w:lineRule="auto"/>
-        <w:contextualSpacing w:val="0"/>
-        <w:rPr/>
-      </w:pPr>
-      <w:bookmarkStart w:colFirst="0" w:colLast="0" w:name="_nue9xohqmlr1" w:id="6"/>
-      <w:bookmarkEnd w:id="6"/>
-      <w:r>
-        <w:rPr>
-          <w:rtl w:val="0"/>
-        </w:rPr>
-        <w:t xml:space="preserve">2.1.3 Data Display</w:t>
+        <w:t xml:space="preserve">The golf glove will transmit data to a computer where an application will display the measured data. A display is necessary to show the gathered data to the user in addition to providing feedback, an essential component of the </w:t>
+      </w:r>
+      <w:r>
+        <w:rPr>
+          <w:rtl w:val="0"/>
+        </w:rPr>
+        <w:t xml:space="preserve">system</w:t>
+      </w:r>
+      <w:r>
+        <w:rPr>
+          <w:rtl w:val="0"/>
+        </w:rPr>
+        <w:t xml:space="preserve">. The application will be web-based to allow similar interaction on a mobile device in the future. </w:t>
+      </w:r>
+      <w:r>
+        <w:rPr>
+          <w:rtl w:val="0"/>
+        </w:rPr>
       </w:r>
     </w:p>
     <w:p>
@@ -880,20 +942,29 @@
         <w:rPr>
           <w:rtl w:val="0"/>
         </w:rPr>
-        <w:t xml:space="preserve">The golf glove will transmit data to a computer where an application will display the measured data. A display is necessary to show the gathered data to the user in addition to providing feedback, an essential component of the </w:t>
-      </w:r>
-      <w:r>
-        <w:rPr>
-          <w:rtl w:val="0"/>
-        </w:rPr>
-        <w:t xml:space="preserve">system</w:t>
-      </w:r>
-      <w:r>
-        <w:rPr>
-          <w:rtl w:val="0"/>
-        </w:rPr>
-        <w:t xml:space="preserve">. The application will be web-based to allow similar interaction on a mobile device in the future. </w:t>
-      </w:r>
+      </w:r>
+    </w:p>
+    <w:p>
+      <w:pPr>
+        <w:pStyle w:val="Heading3"/>
+        <w:spacing w:line="240" w:lineRule="auto"/>
+        <w:contextualSpacing w:val="0"/>
+        <w:rPr/>
+      </w:pPr>
+      <w:bookmarkStart w:colFirst="0" w:colLast="0" w:name="_7xycjff3pcdj" w:id="7"/>
+      <w:bookmarkEnd w:id="7"/>
+      <w:r>
+        <w:rPr>
+          <w:rtl w:val="0"/>
+        </w:rPr>
+        <w:t xml:space="preserve">2.1.4 Comfortable</w:t>
+      </w:r>
+    </w:p>
+    <w:p>
+      <w:pPr>
+        <w:contextualSpacing w:val="0"/>
+        <w:rPr/>
+      </w:pPr>
       <w:r>
         <w:rPr>
           <w:rtl w:val="0"/>
@@ -912,28 +983,12 @@
       </w:pPr>
       <w:r>
         <w:rPr>
-          <w:rtl w:val="0"/>
-        </w:rPr>
-      </w:r>
-    </w:p>
-    <w:p>
-      <w:pPr>
-        <w:pStyle w:val="Heading3"/>
-        <w:spacing w:line="240" w:lineRule="auto"/>
-        <w:contextualSpacing w:val="0"/>
-        <w:rPr>
           <w:rFonts w:ascii="Times New Roman" w:cs="Times New Roman" w:eastAsia="Times New Roman" w:hAnsi="Times New Roman"/>
           <w:sz w:val="24"/>
           <w:szCs w:val="24"/>
-        </w:rPr>
-      </w:pPr>
-      <w:bookmarkStart w:colFirst="0" w:colLast="0" w:name="_7xycjff3pcdj" w:id="7"/>
-      <w:bookmarkEnd w:id="7"/>
-      <w:r>
-        <w:rPr>
-          <w:rtl w:val="0"/>
-        </w:rPr>
-        <w:t xml:space="preserve">2.1.4 Comfortable</w:t>
+          <w:rtl w:val="0"/>
+        </w:rPr>
+        <w:t xml:space="preserve">The target audience for this product is a golfer that is trying to improve. Therefore, the golf glove will aim to be as unobtrusive to the golfer’s performance as possible. The hand will be covered with intricately placed sensors that will not require a readjustment in grip and will not induce friction to the user. Also, the wrist housing will not prevent proper flexion and extension throughout the swing.</w:t>
       </w:r>
       <w:r>
         <w:rPr>
@@ -953,31 +1008,6 @@
       </w:pPr>
       <w:r>
         <w:rPr>
-          <w:rFonts w:ascii="Times New Roman" w:cs="Times New Roman" w:eastAsia="Times New Roman" w:hAnsi="Times New Roman"/>
-          <w:sz w:val="24"/>
-          <w:szCs w:val="24"/>
-          <w:rtl w:val="0"/>
-        </w:rPr>
-        <w:t xml:space="preserve">The target audience for this product is a golfer that is trying to improve. Therefore, the golf glove will aim to be as unobtrusive to the golfer’s performance as possible. The hand will be covered with intricately placed sensors that will not require a readjustment in grip and will not induce friction to the user. Also, the wrist housing will not prevent proper flexion and extension throughout the swing.</w:t>
-      </w:r>
-      <w:r>
-        <w:rPr>
-          <w:rtl w:val="0"/>
-        </w:rPr>
-      </w:r>
-    </w:p>
-    <w:p>
-      <w:pPr>
-        <w:spacing w:line="240" w:lineRule="auto"/>
-        <w:contextualSpacing w:val="0"/>
-        <w:rPr>
-          <w:rFonts w:ascii="Times New Roman" w:cs="Times New Roman" w:eastAsia="Times New Roman" w:hAnsi="Times New Roman"/>
-          <w:sz w:val="24"/>
-          <w:szCs w:val="24"/>
-        </w:rPr>
-      </w:pPr>
-      <w:r>
-        <w:rPr>
           <w:rtl w:val="0"/>
         </w:rPr>
       </w:r>
@@ -996,6 +1026,17 @@
           <w:rtl w:val="0"/>
         </w:rPr>
         <w:t xml:space="preserve">2.1.5 Portability</w:t>
+      </w:r>
+    </w:p>
+    <w:p>
+      <w:pPr>
+        <w:contextualSpacing w:val="0"/>
+        <w:rPr/>
+      </w:pPr>
+      <w:r>
+        <w:rPr>
+          <w:rtl w:val="0"/>
+        </w:rPr>
       </w:r>
     </w:p>
     <w:p>
@@ -1059,6 +1100,17 @@
     </w:p>
     <w:p>
       <w:pPr>
+        <w:contextualSpacing w:val="0"/>
+        <w:rPr/>
+      </w:pPr>
+      <w:r>
+        <w:rPr>
+          <w:rtl w:val="0"/>
+        </w:rPr>
+      </w:r>
+    </w:p>
+    <w:p>
+      <w:pPr>
         <w:spacing w:line="240" w:lineRule="auto"/>
         <w:contextualSpacing w:val="0"/>
         <w:rPr>
@@ -1069,41 +1121,45 @@
       </w:pPr>
       <w:r>
         <w:rPr>
-          <w:rFonts w:ascii="Times New Roman" w:cs="Times New Roman" w:eastAsia="Times New Roman" w:hAnsi="Times New Roman"/>
-          <w:sz w:val="24"/>
-          <w:szCs w:val="24"/>
-          <w:rtl w:val="0"/>
-        </w:rPr>
-        <w:t xml:space="preserve">In addition to the previously mentioned technical constraints, there are also </w:t>
-      </w:r>
-      <w:r>
-        <w:rPr>
-          <w:rFonts w:ascii="Times New Roman" w:cs="Times New Roman" w:eastAsia="Times New Roman" w:hAnsi="Times New Roman"/>
-          <w:sz w:val="24"/>
-          <w:szCs w:val="24"/>
-          <w:rtl w:val="0"/>
-        </w:rPr>
-        <w:t xml:space="preserve">the following practical constraints</w:t>
-      </w:r>
-      <w:r>
-        <w:rPr>
-          <w:rFonts w:ascii="Times New Roman" w:cs="Times New Roman" w:eastAsia="Times New Roman" w:hAnsi="Times New Roman"/>
-          <w:sz w:val="24"/>
-          <w:szCs w:val="24"/>
-          <w:rtl w:val="0"/>
-        </w:rPr>
-        <w:t xml:space="preserve"> listed in Table 2.2 to be considered in the design of the robot. </w:t>
-      </w:r>
-    </w:p>
-    <w:p>
-      <w:pPr>
-        <w:spacing w:line="240" w:lineRule="auto"/>
-        <w:contextualSpacing w:val="0"/>
-        <w:rPr>
-          <w:rFonts w:ascii="Times New Roman" w:cs="Times New Roman" w:eastAsia="Times New Roman" w:hAnsi="Times New Roman"/>
-          <w:sz w:val="24"/>
-          <w:szCs w:val="24"/>
-        </w:rPr>
+          <w:rtl w:val="0"/>
+        </w:rPr>
+        <w:t xml:space="preserve">The table below details the practical design constraints to be considered while designing the glove.</w:t>
+      </w:r>
+      <w:r>
+        <w:rPr>
+          <w:rtl w:val="0"/>
+        </w:rPr>
+      </w:r>
+    </w:p>
+    <w:p>
+      <w:pPr>
+        <w:spacing w:line="240" w:lineRule="auto"/>
+        <w:contextualSpacing w:val="0"/>
+        <w:rPr/>
+      </w:pPr>
+      <w:r>
+        <w:rPr>
+          <w:rtl w:val="0"/>
+        </w:rPr>
+      </w:r>
+    </w:p>
+    <w:p>
+      <w:pPr>
+        <w:spacing w:line="240" w:lineRule="auto"/>
+        <w:contextualSpacing w:val="0"/>
+        <w:rPr/>
+      </w:pPr>
+      <w:r>
+        <w:rPr>
+          <w:rtl w:val="0"/>
+        </w:rPr>
+      </w:r>
+    </w:p>
+    <w:p>
+      <w:pPr>
+        <w:spacing w:line="240" w:lineRule="auto"/>
+        <w:contextualSpacing w:val="0"/>
+        <w:rPr/>
       </w:pPr>
       <w:r>
         <w:rPr>
@@ -1869,6 +1925,17 @@
     </w:p>
     <w:p>
       <w:pPr>
+        <w:contextualSpacing w:val="0"/>
+        <w:rPr/>
+      </w:pPr>
+      <w:r>
+        <w:rPr>
+          <w:rtl w:val="0"/>
+        </w:rPr>
+      </w:r>
+    </w:p>
+    <w:p>
+      <w:pPr>
         <w:spacing w:line="240" w:lineRule="auto"/>
         <w:contextualSpacing w:val="0"/>
         <w:rPr/>
@@ -1910,6 +1977,17 @@
     </w:p>
     <w:p>
       <w:pPr>
+        <w:contextualSpacing w:val="0"/>
+        <w:rPr/>
+      </w:pPr>
+      <w:r>
+        <w:rPr>
+          <w:rtl w:val="0"/>
+        </w:rPr>
+      </w:r>
+    </w:p>
+    <w:p>
+      <w:pPr>
         <w:spacing w:line="240" w:lineRule="auto"/>
         <w:contextualSpacing w:val="0"/>
         <w:rPr/>
@@ -1971,6 +2049,17 @@
         <w:rPr>
           <w:rtl w:val="0"/>
         </w:rPr>
+      </w:r>
+    </w:p>
+    <w:p>
+      <w:pPr>
+        <w:contextualSpacing w:val="0"/>
+        <w:rPr/>
+      </w:pPr>
+      <w:r>
+        <w:rPr>
+          <w:rtl w:val="0"/>
+        </w:rPr>
         <w:t xml:space="preserve">Since the product is designed to be used as a training aid it must not harm the user during normal operation. One of the objectives to the golf glove is to promote good swing technique and indicate to the user about behavior that is hazardous to health, such as gripping too hard in the top half of the hand during swinging. The glove will be made out of materials appropriate to remain comfortable for the product’s sustained use. Also, the golf glove must remain operational</w:t>
       </w:r>
     </w:p>
@@ -1999,6 +2088,17 @@
           <w:rtl w:val="0"/>
         </w:rPr>
         <w:t xml:space="preserve">2.2.4 Manufacturability</w:t>
+      </w:r>
+    </w:p>
+    <w:p>
+      <w:pPr>
+        <w:contextualSpacing w:val="0"/>
+        <w:rPr/>
+      </w:pPr>
+      <w:r>
+        <w:rPr>
+          <w:rtl w:val="0"/>
+        </w:rPr>
       </w:r>
     </w:p>
     <w:p>
@@ -2061,6 +2161,17 @@
           <w:rtl w:val="0"/>
         </w:rPr>
         <w:t xml:space="preserve">2.2.5 Sustainability</w:t>
+      </w:r>
+    </w:p>
+    <w:p>
+      <w:pPr>
+        <w:contextualSpacing w:val="0"/>
+        <w:rPr/>
+      </w:pPr>
+      <w:r>
+        <w:rPr>
+          <w:rtl w:val="0"/>
+        </w:rPr>
       </w:r>
     </w:p>
     <w:p>
@@ -2312,14 +2423,68 @@
 <w:hdr xmlns:mc="http://schemas.openxmlformats.org/markup-compatibility/2006" xmlns:o="urn:schemas-microsoft-com:office:office" xmlns:r="http://schemas.openxmlformats.org/officeDocument/2006/relationships" xmlns:m="http://schemas.openxmlformats.org/officeDocument/2006/math" xmlns:v="urn:schemas-microsoft-com:vml" xmlns:wp="http://schemas.openxmlformats.org/drawingml/2006/wordprocessingDrawing" xmlns:w10="urn:schemas-microsoft-com:office:word" xmlns:w="http://schemas.openxmlformats.org/wordprocessingml/2006/main" xmlns:wne="http://schemas.microsoft.com/office/word/2006/wordml" xmlns:sl="http://schemas.openxmlformats.org/schemaLibrary/2006/main" xmlns:a="http://schemas.openxmlformats.org/drawingml/2006/main" xmlns:pic="http://schemas.openxmlformats.org/drawingml/2006/picture" xmlns:c="http://schemas.openxmlformats.org/drawingml/2006/chart" xmlns:lc="http://schemas.openxmlformats.org/drawingml/2006/lockedCanvas" xmlns:dgm="http://schemas.openxmlformats.org/drawingml/2006/diagram" xmlns:wps="http://schemas.microsoft.com/office/word/2010/wordprocessingShape" xmlns:wpg="http://schemas.microsoft.com/office/word/2010/wordprocessingGroup" xmlns:w14="http://schemas.microsoft.com/office/word/2010/wordml" xmlns:w15="http://schemas.microsoft.com/office/word/2012/wordml">
   <w:p>
     <w:pPr>
+      <w:widowControl w:val="0"/>
       <w:tabs>
-        <w:tab w:val="center" w:pos="4680"/>
         <w:tab w:val="right" w:pos="9360"/>
       </w:tabs>
-      <w:spacing w:line="240" w:lineRule="auto"/>
+      <w:contextualSpacing w:val="0"/>
+      <w:rPr>
+        <w:sz w:val="22"/>
+        <w:szCs w:val="22"/>
+      </w:rPr>
+    </w:pPr>
+    <w:r>
+      <w:rPr>
+        <w:rtl w:val="0"/>
+      </w:rPr>
+    </w:r>
+  </w:p>
+  <w:p>
+    <w:pPr>
+      <w:widowControl w:val="0"/>
+      <w:tabs>
+        <w:tab w:val="right" w:pos="9360"/>
+      </w:tabs>
+      <w:contextualSpacing w:val="0"/>
+      <w:rPr>
+        <w:sz w:val="22"/>
+        <w:szCs w:val="22"/>
+      </w:rPr>
+    </w:pPr>
+    <w:r>
+      <w:rPr>
+        <w:rtl w:val="0"/>
+      </w:rPr>
+    </w:r>
+  </w:p>
+  <w:p>
+    <w:pPr>
+      <w:widowControl w:val="0"/>
+      <w:tabs>
+        <w:tab w:val="right" w:pos="9360"/>
+      </w:tabs>
       <w:contextualSpacing w:val="0"/>
       <w:rPr/>
     </w:pPr>
+    <w:r>
+      <w:rPr>
+        <w:sz w:val="22"/>
+        <w:szCs w:val="22"/>
+        <w:rtl w:val="0"/>
+      </w:rPr>
+      <w:t xml:space="preserve">Golf Glove 2018</w:t>
+      <w:tab/>
+    </w:r>
+    <w:r>
+      <w:rPr>
+        <w:sz w:val="22"/>
+        <w:szCs w:val="22"/>
+      </w:rPr>
+      <w:fldChar w:fldCharType="begin"/>
+      <w:instrText xml:space="preserve">PAGE</w:instrText>
+      <w:fldChar w:fldCharType="separate"/>
+      <w:fldChar w:fldCharType="end"/>
+    </w:r>
     <w:r>
       <w:rPr>
         <w:rtl w:val="0"/>

</xml_diff>